<commit_message>
doc: update report content
</commit_message>
<xml_diff>
--- a/hw1/hw1_111062625.docx
+++ b/hw1/hw1_111062625.docx
@@ -1954,7 +1954,7 @@
         <w:spacing w:after="240"/>
         <w:jc w:val="center"/>
         <w:rPr>
-          <w:rFonts w:ascii="Times New Roman" w:eastAsia="楷體-繁" w:hAnsi="Times New Roman" w:cs="Times New Roman" w:hint="eastAsia"/>
+          <w:rFonts w:ascii="Times New Roman" w:eastAsia="楷體-繁" w:hAnsi="Times New Roman" w:cs="Times New Roman"/>
         </w:rPr>
       </w:pPr>
       <w:r>
@@ -2251,7 +2251,7 @@
         <w:ind w:leftChars="0" w:left="811" w:firstLineChars="100" w:firstLine="240"/>
         <w:jc w:val="both"/>
         <w:rPr>
-          <w:rFonts w:ascii="Times New Roman" w:eastAsia="楷體-繁" w:hAnsi="Times New Roman" w:cs="Times New Roman" w:hint="eastAsia"/>
+          <w:rFonts w:ascii="Times New Roman" w:eastAsia="楷體-繁" w:hAnsi="Times New Roman" w:cs="Times New Roman"/>
         </w:rPr>
       </w:pPr>
       <w:r>
@@ -3290,7 +3290,7 @@
         <w:ind w:leftChars="0" w:left="811"/>
         <w:jc w:val="both"/>
         <w:rPr>
-          <w:rFonts w:ascii="Times New Roman" w:eastAsia="楷體-繁" w:hAnsi="Times New Roman" w:cs="Times New Roman" w:hint="eastAsia"/>
+          <w:rFonts w:ascii="Times New Roman" w:eastAsia="楷體-繁" w:hAnsi="Times New Roman" w:cs="Times New Roman"/>
         </w:rPr>
       </w:pPr>
       <w:r>
@@ -3539,13 +3539,7 @@
         <w:rPr>
           <w:rFonts w:ascii="Times New Roman" w:eastAsia="楷體-繁" w:hAnsi="Times New Roman" w:cs="Times New Roman"/>
         </w:rPr>
-        <w:t xml:space="preserve">Under a </w:t>
-      </w:r>
-      <w:r>
-        <w:rPr>
-          <w:rFonts w:ascii="Times New Roman" w:eastAsia="楷體-繁" w:hAnsi="Times New Roman" w:cs="Times New Roman"/>
-        </w:rPr>
-        <w:t>mul</w:t>
+        <w:t>Under a mul</w:t>
       </w:r>
       <w:r>
         <w:rPr>
@@ -3569,19 +3563,7 @@
         <w:rPr>
           <w:rFonts w:ascii="Times New Roman" w:eastAsia="楷體-繁" w:hAnsi="Times New Roman" w:cs="Times New Roman"/>
         </w:rPr>
-        <w:t>-node environment (N=</w:t>
-      </w:r>
-      <w:r>
-        <w:rPr>
-          <w:rFonts w:ascii="Times New Roman" w:eastAsia="楷體-繁" w:hAnsi="Times New Roman" w:cs="Times New Roman"/>
-        </w:rPr>
-        <w:t>4</w:t>
-      </w:r>
-      <w:r>
-        <w:rPr>
-          <w:rFonts w:ascii="Times New Roman" w:eastAsia="楷體-繁" w:hAnsi="Times New Roman" w:cs="Times New Roman"/>
-        </w:rPr>
-        <w:t>),</w:t>
+        <w:t>-node environment (N=4),</w:t>
       </w:r>
       <w:r>
         <w:rPr>
@@ -4037,7 +4019,7 @@
         <w:ind w:leftChars="0" w:left="811"/>
         <w:jc w:val="both"/>
         <w:rPr>
-          <w:rFonts w:ascii="Times New Roman" w:eastAsia="楷體-繁" w:hAnsi="Times New Roman" w:cs="Times New Roman" w:hint="eastAsia"/>
+          <w:rFonts w:ascii="Times New Roman" w:eastAsia="楷體-繁" w:hAnsi="Times New Roman" w:cs="Times New Roman"/>
         </w:rPr>
       </w:pPr>
       <w:r>
@@ -4116,19 +4098,7 @@
         <w:rPr>
           <w:rFonts w:ascii="Times New Roman" w:eastAsia="楷體-繁" w:hAnsi="Times New Roman" w:cs="Times New Roman"/>
         </w:rPr>
-        <w:t xml:space="preserve"> </w:t>
-      </w:r>
-      <w:r>
-        <w:rPr>
-          <w:rFonts w:ascii="Times New Roman" w:eastAsia="楷體-繁" w:hAnsi="Times New Roman" w:cs="Times New Roman"/>
-        </w:rPr>
-        <w:t xml:space="preserve">generally </w:t>
-      </w:r>
-      <w:r>
-        <w:rPr>
-          <w:rFonts w:ascii="Times New Roman" w:eastAsia="楷體-繁" w:hAnsi="Times New Roman" w:cs="Times New Roman"/>
-        </w:rPr>
-        <w:t xml:space="preserve">grows too. However, the actual speedup is </w:t>
+        <w:t xml:space="preserve"> generally grows too. However, the actual speedup is </w:t>
       </w:r>
       <w:r>
         <w:rPr>
@@ -4696,7 +4666,7 @@
         <w:ind w:leftChars="0" w:left="811"/>
         <w:jc w:val="both"/>
         <w:rPr>
-          <w:rFonts w:ascii="Times New Roman" w:eastAsia="楷體-繁" w:hAnsi="Times New Roman" w:cs="Times New Roman" w:hint="eastAsia"/>
+          <w:rFonts w:ascii="Times New Roman" w:eastAsia="楷體-繁" w:hAnsi="Times New Roman" w:cs="Times New Roman"/>
         </w:rPr>
       </w:pPr>
       <w:r>
@@ -4850,13 +4820,7 @@
         <w:rPr>
           <w:rFonts w:ascii="Times New Roman" w:eastAsia="楷體-繁" w:hAnsi="Times New Roman" w:cs="Times New Roman"/>
         </w:rPr>
-        <w:t xml:space="preserve">(ppn=1), </w:t>
-      </w:r>
-      <w:r>
-        <w:rPr>
-          <w:rFonts w:ascii="Times New Roman" w:eastAsia="楷體-繁" w:hAnsi="Times New Roman" w:cs="Times New Roman"/>
-        </w:rPr>
-        <w:t>observe the results of running on different numbers of nodes.</w:t>
+        <w:t>(ppn=1), observe the results of running on different numbers of nodes.</w:t>
       </w:r>
     </w:p>
     <w:tbl>
@@ -5320,13 +5284,13 @@
         <w:ind w:leftChars="0" w:left="811"/>
         <w:jc w:val="both"/>
         <w:rPr>
+          <w:rFonts w:ascii="Times New Roman" w:eastAsia="楷體-繁" w:hAnsi="Times New Roman" w:cs="Times New Roman"/>
+        </w:rPr>
+      </w:pPr>
+      <w:r>
+        <w:rPr>
           <w:rFonts w:ascii="Times New Roman" w:eastAsia="楷體-繁" w:hAnsi="Times New Roman" w:cs="Times New Roman" w:hint="eastAsia"/>
         </w:rPr>
-      </w:pPr>
-      <w:r>
-        <w:rPr>
-          <w:rFonts w:ascii="Times New Roman" w:eastAsia="楷體-繁" w:hAnsi="Times New Roman" w:cs="Times New Roman" w:hint="eastAsia"/>
-        </w:rPr>
         <w:t>O</w:t>
       </w:r>
       <w:r>
@@ -5357,13 +5321,7 @@
         <w:rPr>
           <w:rFonts w:ascii="Times New Roman" w:eastAsia="楷體-繁" w:hAnsi="Times New Roman" w:cs="Times New Roman"/>
         </w:rPr>
-        <w:t>the total number of processes increases too</w:t>
-      </w:r>
-      <w:r>
-        <w:rPr>
-          <w:rFonts w:ascii="Times New Roman" w:eastAsia="楷體-繁" w:hAnsi="Times New Roman" w:cs="Times New Roman"/>
-        </w:rPr>
-        <w:t xml:space="preserve">, resulting in </w:t>
+        <w:t xml:space="preserve">the total number of processes increases too, resulting in </w:t>
       </w:r>
       <w:r>
         <w:rPr>
@@ -5845,7 +5803,7 @@
         <w:ind w:leftChars="0" w:left="811"/>
         <w:jc w:val="both"/>
         <w:rPr>
-          <w:rFonts w:ascii="Times New Roman" w:eastAsia="楷體-繁" w:hAnsi="Times New Roman" w:cs="Times New Roman" w:hint="eastAsia"/>
+          <w:rFonts w:ascii="Times New Roman" w:eastAsia="楷體-繁" w:hAnsi="Times New Roman" w:cs="Times New Roman"/>
         </w:rPr>
       </w:pPr>
       <w:r>
@@ -6016,10 +5974,10 @@
                 <w:noProof/>
               </w:rPr>
               <w:drawing>
-                <wp:inline distT="0" distB="0" distL="0" distR="0" wp14:anchorId="29888CF0" wp14:editId="1BCDA23F">
-                  <wp:extent cx="2598420" cy="1892410"/>
-                  <wp:effectExtent l="0" t="0" r="17780" b="12700"/>
-                  <wp:docPr id="29" name="圖表 29">
+                <wp:inline distT="0" distB="0" distL="0" distR="0" wp14:anchorId="4DF3ED23" wp14:editId="5BD2F28D">
+                  <wp:extent cx="2598420" cy="1900361"/>
+                  <wp:effectExtent l="0" t="0" r="17780" b="17780"/>
+                  <wp:docPr id="2" name="圖表 2">
                     <a:extLst xmlns:a="http://schemas.openxmlformats.org/drawingml/2006/main">
                       <a:ext uri="{FF2B5EF4-FFF2-40B4-BE49-F238E27FC236}">
                         <a16:creationId xmlns:a16="http://schemas.microsoft.com/office/drawing/2014/main" id="{245911E9-77F0-4A42-B336-6C3CFD6907A4}"/>
@@ -6056,10 +6014,10 @@
                 <w:noProof/>
               </w:rPr>
               <w:drawing>
-                <wp:inline distT="0" distB="0" distL="0" distR="0" wp14:anchorId="08AA78E6" wp14:editId="1253730E">
-                  <wp:extent cx="2598420" cy="1891996"/>
-                  <wp:effectExtent l="0" t="0" r="17780" b="13335"/>
-                  <wp:docPr id="31" name="圖表 31">
+                <wp:inline distT="0" distB="0" distL="0" distR="0" wp14:anchorId="16F7C52B" wp14:editId="021D8500">
+                  <wp:extent cx="2598420" cy="1899616"/>
+                  <wp:effectExtent l="0" t="0" r="17780" b="18415"/>
+                  <wp:docPr id="3" name="圖表 3">
                     <a:extLst xmlns:a="http://schemas.openxmlformats.org/drawingml/2006/main">
                       <a:ext uri="{FF2B5EF4-FFF2-40B4-BE49-F238E27FC236}">
                         <a16:creationId xmlns:a16="http://schemas.microsoft.com/office/drawing/2014/main" id="{05E15FBD-6B26-0048-B1FB-A9F657069922}"/>
@@ -6259,47 +6217,7 @@
                 <w:sz w:val="20"/>
                 <w:szCs w:val="20"/>
               </w:rPr>
-              <w:t xml:space="preserve">Relationship between </w:t>
-            </w:r>
-            <w:r>
-              <w:rPr>
-                <w:rFonts w:ascii="Times New Roman" w:eastAsia="楷體-繁" w:hAnsi="Times New Roman" w:cs="Times New Roman"/>
-                <w:i/>
-                <w:iCs/>
-                <w:sz w:val="20"/>
-                <w:szCs w:val="20"/>
-              </w:rPr>
-              <w:t>send size</w:t>
-            </w:r>
-            <w:r>
-              <w:rPr>
-                <w:rFonts w:ascii="Times New Roman" w:eastAsia="楷體-繁" w:hAnsi="Times New Roman" w:cs="Times New Roman"/>
-                <w:i/>
-                <w:iCs/>
-                <w:sz w:val="20"/>
-                <w:szCs w:val="20"/>
-              </w:rPr>
-              <w:t xml:space="preserve"> and C</w:t>
-            </w:r>
-            <w:r>
-              <w:rPr>
-                <w:rFonts w:ascii="Times New Roman" w:eastAsia="楷體-繁" w:hAnsi="Times New Roman" w:cs="Times New Roman"/>
-                <w:i/>
-                <w:iCs/>
-                <w:sz w:val="20"/>
-                <w:szCs w:val="20"/>
-              </w:rPr>
-              <w:t>omm</w:t>
-            </w:r>
-            <w:r>
-              <w:rPr>
-                <w:rFonts w:ascii="Times New Roman" w:eastAsia="楷體-繁" w:hAnsi="Times New Roman" w:cs="Times New Roman"/>
-                <w:i/>
-                <w:iCs/>
-                <w:sz w:val="20"/>
-                <w:szCs w:val="20"/>
-              </w:rPr>
-              <w:t>_time</w:t>
+              <w:t>Relationship between send size and Comm_time</w:t>
             </w:r>
             <w:r>
               <w:rPr>
@@ -6528,26 +6446,14 @@
         <w:ind w:leftChars="0" w:left="811" w:hanging="357"/>
         <w:jc w:val="both"/>
         <w:rPr>
-          <w:rFonts w:ascii="Times New Roman" w:eastAsia="楷體-繁" w:hAnsi="Times New Roman" w:cs="Times New Roman" w:hint="eastAsia"/>
+          <w:rFonts w:ascii="Times New Roman" w:eastAsia="楷體-繁" w:hAnsi="Times New Roman" w:cs="Times New Roman"/>
         </w:rPr>
       </w:pPr>
       <w:r>
         <w:rPr>
           <w:rFonts w:ascii="Times New Roman" w:eastAsia="楷體-繁" w:hAnsi="Times New Roman" w:cs="Times New Roman"/>
         </w:rPr>
-        <w:t xml:space="preserve">Experiment </w:t>
-      </w:r>
-      <w:r>
-        <w:rPr>
-          <w:rFonts w:ascii="Times New Roman" w:eastAsia="楷體-繁" w:hAnsi="Times New Roman" w:cs="Times New Roman"/>
-        </w:rPr>
-        <w:t>7</w:t>
-      </w:r>
-      <w:r>
-        <w:rPr>
-          <w:rFonts w:ascii="Times New Roman" w:eastAsia="楷體-繁" w:hAnsi="Times New Roman" w:cs="Times New Roman"/>
-        </w:rPr>
-        <w:t>:  Under a fixed node and fixed process number environment (N=1, n=12), observe the results of using different sorting libraries for local sort.</w:t>
+        <w:t>Experiment 7:  Under a fixed node and fixed process number environment (N=1, n=12), observe the results of using different sorting libraries for local sort.</w:t>
       </w:r>
     </w:p>
     <w:tbl>
@@ -6693,7 +6599,7 @@
               <w:spacing w:after="240" w:line="0" w:lineRule="atLeast"/>
               <w:jc w:val="center"/>
               <w:rPr>
-                <w:rFonts w:ascii="Times New Roman" w:eastAsia="楷體-繁" w:hAnsi="Times New Roman" w:cs="Times New Roman" w:hint="eastAsia"/>
+                <w:rFonts w:ascii="Times New Roman" w:eastAsia="楷體-繁" w:hAnsi="Times New Roman" w:cs="Times New Roman"/>
                 <w:sz w:val="20"/>
                 <w:szCs w:val="20"/>
               </w:rPr>
@@ -7032,13 +6938,7 @@
         <w:rPr>
           <w:rFonts w:ascii="Times New Roman" w:eastAsia="楷體-繁" w:hAnsi="Times New Roman" w:cs="Times New Roman"/>
         </w:rPr>
-        <w:t xml:space="preserve">sort is </w:t>
-      </w:r>
-      <w:r>
-        <w:rPr>
-          <w:rFonts w:ascii="Times New Roman" w:eastAsia="楷體-繁" w:hAnsi="Times New Roman" w:cs="Times New Roman"/>
-        </w:rPr>
-        <w:t>O(nlogn)</w:t>
+        <w:t>sort is O(nlogn)</w:t>
       </w:r>
       <w:r>
         <w:rPr>
@@ -7062,13 +6962,7 @@
         <w:rPr>
           <w:rFonts w:ascii="Times New Roman" w:eastAsia="楷體-繁" w:hAnsi="Times New Roman" w:cs="Times New Roman"/>
         </w:rPr>
-        <w:t xml:space="preserve">ge is </w:t>
-      </w:r>
-      <w:r>
-        <w:rPr>
-          <w:rFonts w:ascii="Times New Roman" w:eastAsia="楷體-繁" w:hAnsi="Times New Roman" w:cs="Times New Roman"/>
-        </w:rPr>
-        <w:t>O(n)</w:t>
+        <w:t>ge is O(n)</w:t>
       </w:r>
       <w:r>
         <w:rPr>
@@ -7134,7 +7028,7 @@
         <w:ind w:leftChars="0" w:left="811" w:firstLineChars="100" w:firstLine="240"/>
         <w:jc w:val="both"/>
         <w:rPr>
-          <w:rFonts w:ascii="Times New Roman" w:eastAsia="楷體-繁" w:hAnsi="Times New Roman" w:cs="Times New Roman" w:hint="eastAsia"/>
+          <w:rFonts w:ascii="Times New Roman" w:eastAsia="楷體-繁" w:hAnsi="Times New Roman" w:cs="Times New Roman"/>
         </w:rPr>
       </w:pPr>
       <w:r>
@@ -8722,6 +8616,7 @@
   <w:style w:type="character" w:default="1" w:styleId="a0">
     <w:name w:val="Default Paragraph Font"/>
     <w:uiPriority w:val="1"/>
+    <w:semiHidden/>
     <w:unhideWhenUsed/>
   </w:style>
   <w:style w:type="table" w:default="1" w:styleId="a1">
@@ -9983,7 +9878,7 @@
             <c:numRef>
               <c:f>summary!$AR$2:$AR$9</c:f>
               <c:numCache>
-                <c:formatCode>General</c:formatCode>
+                <c:formatCode>0%</c:formatCode>
                 <c:ptCount val="8"/>
                 <c:pt idx="0">
                   <c:v>1</c:v>
@@ -10047,7 +9942,7 @@
           </c:val>
           <c:extLst>
             <c:ext xmlns:c16="http://schemas.microsoft.com/office/drawing/2014/chart" uri="{C3380CC4-5D6E-409C-BE32-E72D297353CC}">
-              <c16:uniqueId val="{00000000-C445-334B-BE7D-937C173BEFAD}"/>
+              <c16:uniqueId val="{00000000-FB70-444E-A7DD-9EB99949D6E4}"/>
             </c:ext>
           </c:extLst>
         </c:ser>
@@ -10146,7 +10041,7 @@
           <c:smooth val="0"/>
           <c:extLst>
             <c:ext xmlns:c16="http://schemas.microsoft.com/office/drawing/2014/chart" uri="{C3380CC4-5D6E-409C-BE32-E72D297353CC}">
-              <c16:uniqueId val="{00000001-C445-334B-BE7D-937C173BEFAD}"/>
+              <c16:uniqueId val="{00000001-FB70-444E-A7DD-9EB99949D6E4}"/>
             </c:ext>
           </c:extLst>
         </c:ser>
@@ -10170,7 +10065,7 @@
         </c:scaling>
         <c:delete val="0"/>
         <c:axPos val="b"/>
-        <c:numFmt formatCode="General" sourceLinked="1"/>
+        <c:numFmt formatCode="0%" sourceLinked="1"/>
         <c:majorTickMark val="none"/>
         <c:minorTickMark val="none"/>
         <c:tickLblPos val="nextTo"/>
@@ -10462,7 +10357,7 @@
             <c:numRef>
               <c:f>summary!$AR$2:$AR$9</c:f>
               <c:numCache>
-                <c:formatCode>General</c:formatCode>
+                <c:formatCode>0%</c:formatCode>
                 <c:ptCount val="8"/>
                 <c:pt idx="0">
                   <c:v>1</c:v>
@@ -10526,7 +10421,7 @@
           </c:val>
           <c:extLst>
             <c:ext xmlns:c16="http://schemas.microsoft.com/office/drawing/2014/chart" uri="{C3380CC4-5D6E-409C-BE32-E72D297353CC}">
-              <c16:uniqueId val="{00000000-0F66-6F49-806D-A135B2B8CD6D}"/>
+              <c16:uniqueId val="{00000000-8F6F-6D41-B711-BF17E8D47F29}"/>
             </c:ext>
           </c:extLst>
         </c:ser>
@@ -10625,7 +10520,7 @@
           <c:smooth val="0"/>
           <c:extLst>
             <c:ext xmlns:c16="http://schemas.microsoft.com/office/drawing/2014/chart" uri="{C3380CC4-5D6E-409C-BE32-E72D297353CC}">
-              <c16:uniqueId val="{00000001-0F66-6F49-806D-A135B2B8CD6D}"/>
+              <c16:uniqueId val="{00000001-8F6F-6D41-B711-BF17E8D47F29}"/>
             </c:ext>
           </c:extLst>
         </c:ser>
@@ -10649,7 +10544,7 @@
         </c:scaling>
         <c:delete val="0"/>
         <c:axPos val="b"/>
-        <c:numFmt formatCode="General" sourceLinked="1"/>
+        <c:numFmt formatCode="0%" sourceLinked="1"/>
         <c:majorTickMark val="none"/>
         <c:minorTickMark val="none"/>
         <c:tickLblPos val="nextTo"/>

</xml_diff>